<commit_message>
new orientatin docs required
</commit_message>
<xml_diff>
--- a/FAB PRINT ROOM ORIENTATION.docx
+++ b/FAB PRINT ROOM ORIENTATION.docx
@@ -513,11 +513,22 @@
       </w:r>
     </w:p>
     <w:p>
-      <w:r>
+      <w:pPr>
+        <w:rPr>
+          <w:color w:val="FF0000"/>
+        </w:rPr>
+      </w:pPr>
+      <w:r>
+        <w:rPr>
+          <w:color w:val="FF0000"/>
+        </w:rPr>
         <w:t>Day 2</w:t>
       </w:r>
     </w:p>
     <w:p>
+      <w:pPr>
+        <w:ind w:firstLine="720"/>
+      </w:pPr>
       <w:r>
         <w:t>Detailed Training on simple post processing / curing</w:t>
       </w:r>
@@ -525,62 +536,77 @@
     <w:p>
       <w:r>
         <w:tab/>
+      </w:r>
+      <w:r>
+        <w:tab/>
         <w:t>Clean as you go process fundamentals</w:t>
       </w:r>
     </w:p>
     <w:p>
       <w:pPr>
+        <w:ind w:left="720" w:firstLine="720"/>
+      </w:pPr>
+      <w:proofErr w:type="spellStart"/>
+      <w:r>
+        <w:t>Formlabs</w:t>
+      </w:r>
+      <w:proofErr w:type="spellEnd"/>
+      <w:r>
+        <w:t xml:space="preserve"> Form2</w:t>
+      </w:r>
+    </w:p>
+    <w:p>
+      <w:r>
+        <w:tab/>
+      </w:r>
+      <w:r>
+        <w:tab/>
+      </w:r>
+      <w:r>
+        <w:t>Kulzer Cara Print 4.0</w:t>
+      </w:r>
+    </w:p>
+    <w:p>
+      <w:r>
+        <w:tab/>
+      </w:r>
+      <w:r>
+        <w:tab/>
+      </w:r>
+      <w:r>
+        <w:t xml:space="preserve">Stratasys </w:t>
+      </w:r>
+      <w:proofErr w:type="spellStart"/>
+      <w:r>
+        <w:t>Objet</w:t>
+      </w:r>
+      <w:proofErr w:type="spellEnd"/>
+    </w:p>
+    <w:p>
+      <w:r>
+        <w:tab/>
+      </w:r>
+      <w:r>
+        <w:tab/>
+      </w:r>
+      <w:proofErr w:type="spellStart"/>
+      <w:r>
+        <w:t>envisionOne</w:t>
+      </w:r>
+      <w:proofErr w:type="spellEnd"/>
+      <w:r>
+        <w:t xml:space="preserve"> </w:t>
+      </w:r>
+      <w:proofErr w:type="spellStart"/>
+      <w:r>
+        <w:t>cdlm</w:t>
+      </w:r>
+      <w:proofErr w:type="spellEnd"/>
+    </w:p>
+    <w:p>
+      <w:pPr>
         <w:ind w:firstLine="720"/>
       </w:pPr>
-      <w:proofErr w:type="spellStart"/>
-      <w:r>
-        <w:t>Formlabs</w:t>
-      </w:r>
-      <w:proofErr w:type="spellEnd"/>
-      <w:r>
-        <w:t xml:space="preserve"> Form2</w:t>
-      </w:r>
-    </w:p>
-    <w:p>
-      <w:r>
-        <w:tab/>
-      </w:r>
-      <w:r>
-        <w:t>Kulzer Cara Print 4.0</w:t>
-      </w:r>
-    </w:p>
-    <w:p>
-      <w:r>
-        <w:tab/>
-      </w:r>
-      <w:r>
-        <w:t xml:space="preserve">Stratasys </w:t>
-      </w:r>
-      <w:proofErr w:type="spellStart"/>
-      <w:r>
-        <w:t>Objet</w:t>
-      </w:r>
-      <w:proofErr w:type="spellEnd"/>
-    </w:p>
-    <w:p>
-      <w:r>
-        <w:tab/>
-      </w:r>
-      <w:proofErr w:type="spellStart"/>
-      <w:r>
-        <w:t>envisionOne</w:t>
-      </w:r>
-      <w:proofErr w:type="spellEnd"/>
-      <w:r>
-        <w:t xml:space="preserve"> </w:t>
-      </w:r>
-      <w:proofErr w:type="spellStart"/>
-      <w:r>
-        <w:t>cdlm</w:t>
-      </w:r>
-      <w:proofErr w:type="spellEnd"/>
-    </w:p>
-    <w:p>
       <w:r>
         <w:t>Quiz</w:t>
       </w:r>
@@ -592,31 +618,224 @@
       </w:r>
     </w:p>
     <w:p>
-      <w:r>
+      <w:pPr>
+        <w:rPr>
+          <w:color w:val="FF0000"/>
+        </w:rPr>
+      </w:pPr>
+      <w:r>
+        <w:rPr>
+          <w:color w:val="FF0000"/>
+        </w:rPr>
         <w:lastRenderedPageBreak/>
         <w:t xml:space="preserve">Day </w:t>
       </w:r>
       <w:r>
+        <w:rPr>
+          <w:color w:val="FF0000"/>
+        </w:rPr>
         <w:t>3</w:t>
       </w:r>
     </w:p>
     <w:p>
       <w:r>
+        <w:t xml:space="preserve"> </w:t>
+      </w:r>
+      <w:r>
+        <w:tab/>
+      </w:r>
+      <w:r>
         <w:t>Basic daily maintenance / upkeep on printers / machines</w:t>
       </w:r>
     </w:p>
     <w:p>
       <w:pPr>
+        <w:ind w:left="720" w:firstLine="720"/>
+      </w:pPr>
+      <w:r>
+        <w:t>Utilizing maintenance and equipment board basics</w:t>
+      </w:r>
+    </w:p>
+    <w:p>
+      <w:pPr>
+        <w:ind w:left="720" w:firstLine="720"/>
+      </w:pPr>
+      <w:proofErr w:type="spellStart"/>
+      <w:r>
+        <w:t>Formlabs</w:t>
+      </w:r>
+      <w:proofErr w:type="spellEnd"/>
+      <w:r>
+        <w:t xml:space="preserve"> Form2</w:t>
+      </w:r>
+    </w:p>
+    <w:p>
+      <w:r>
+        <w:tab/>
+      </w:r>
+      <w:r>
+        <w:tab/>
+      </w:r>
+      <w:r>
+        <w:t>Kulzer Cara Print 4.0</w:t>
+      </w:r>
+    </w:p>
+    <w:p>
+      <w:r>
+        <w:tab/>
+      </w:r>
+      <w:r>
+        <w:tab/>
+      </w:r>
+      <w:r>
+        <w:t xml:space="preserve">Stratasys </w:t>
+      </w:r>
+      <w:proofErr w:type="spellStart"/>
+      <w:r>
+        <w:t>Objet</w:t>
+      </w:r>
+      <w:proofErr w:type="spellEnd"/>
+    </w:p>
+    <w:p>
+      <w:r>
+        <w:tab/>
+      </w:r>
+      <w:r>
+        <w:tab/>
+      </w:r>
+      <w:proofErr w:type="spellStart"/>
+      <w:r>
+        <w:t>envisionOne</w:t>
+      </w:r>
+      <w:proofErr w:type="spellEnd"/>
+      <w:r>
+        <w:t xml:space="preserve"> </w:t>
+      </w:r>
+      <w:proofErr w:type="spellStart"/>
+      <w:r>
+        <w:t>cdlm</w:t>
+      </w:r>
+      <w:proofErr w:type="spellEnd"/>
+    </w:p>
+    <w:p>
+      <w:pPr>
+        <w:ind w:left="720" w:firstLine="720"/>
+      </w:pPr>
+      <w:r>
+        <w:t>Clean as you go process review</w:t>
+      </w:r>
+    </w:p>
+    <w:p>
+      <w:pPr>
         <w:ind w:firstLine="720"/>
       </w:pPr>
       <w:r>
-        <w:t>Utilizing maintenance and equipment board basics</w:t>
-      </w:r>
+        <w:t>Weekly</w:t>
+      </w:r>
+      <w:r>
+        <w:t xml:space="preserve"> maintenance / upkeep on printers / machines</w:t>
+      </w:r>
+    </w:p>
+    <w:p>
+      <w:pPr>
+        <w:ind w:left="720" w:firstLine="720"/>
+      </w:pPr>
+      <w:proofErr w:type="spellStart"/>
+      <w:r>
+        <w:t>Formlabs</w:t>
+      </w:r>
+      <w:proofErr w:type="spellEnd"/>
+      <w:r>
+        <w:t xml:space="preserve"> Form2</w:t>
+      </w:r>
+    </w:p>
+    <w:p>
+      <w:r>
+        <w:tab/>
+      </w:r>
+      <w:r>
+        <w:tab/>
+      </w:r>
+      <w:r>
+        <w:t>Kulzer Cara Print 4.0</w:t>
+      </w:r>
+    </w:p>
+    <w:p>
+      <w:r>
+        <w:tab/>
+      </w:r>
+      <w:r>
+        <w:tab/>
+      </w:r>
+      <w:r>
+        <w:t xml:space="preserve">Stratasys </w:t>
+      </w:r>
+      <w:proofErr w:type="spellStart"/>
+      <w:r>
+        <w:t>Objet</w:t>
+      </w:r>
+      <w:proofErr w:type="spellEnd"/>
+    </w:p>
+    <w:p>
+      <w:r>
+        <w:tab/>
+      </w:r>
+      <w:r>
+        <w:tab/>
+      </w:r>
+      <w:proofErr w:type="spellStart"/>
+      <w:r>
+        <w:t>envisionOne</w:t>
+      </w:r>
+      <w:proofErr w:type="spellEnd"/>
+      <w:r>
+        <w:t xml:space="preserve"> </w:t>
+      </w:r>
+      <w:proofErr w:type="spellStart"/>
+      <w:r>
+        <w:t>cdlm</w:t>
+      </w:r>
+      <w:proofErr w:type="spellEnd"/>
     </w:p>
     <w:p>
       <w:pPr>
         <w:ind w:firstLine="720"/>
       </w:pPr>
+      <w:r>
+        <w:t>Quiz</w:t>
+      </w:r>
+    </w:p>
+    <w:p>
+      <w:pPr>
+        <w:rPr>
+          <w:color w:val="FF0000"/>
+        </w:rPr>
+      </w:pPr>
+      <w:r>
+        <w:rPr>
+          <w:color w:val="FF0000"/>
+        </w:rPr>
+        <w:t xml:space="preserve">Day </w:t>
+      </w:r>
+      <w:r>
+        <w:rPr>
+          <w:color w:val="FF0000"/>
+        </w:rPr>
+        <w:t>4</w:t>
+      </w:r>
+    </w:p>
+    <w:p>
+      <w:pPr>
+        <w:ind w:firstLine="720"/>
+      </w:pPr>
+      <w:r>
+        <w:t>Basic setup, nesting, and misc.</w:t>
+      </w:r>
+    </w:p>
+    <w:p>
+      <w:pPr>
+        <w:ind w:left="720" w:firstLine="720"/>
+      </w:pPr>
       <w:proofErr w:type="spellStart"/>
       <w:r>
         <w:t>Formlabs</w:t>
@@ -629,12 +848,22 @@
     <w:p>
       <w:r>
         <w:tab/>
+      </w:r>
+      <w:r>
+        <w:tab/>
+      </w:r>
+      <w:r>
         <w:t>Kulzer Cara Print 4.0</w:t>
       </w:r>
     </w:p>
     <w:p>
       <w:r>
         <w:tab/>
+      </w:r>
+      <w:r>
+        <w:tab/>
+      </w:r>
+      <w:r>
         <w:t xml:space="preserve">Stratasys </w:t>
       </w:r>
       <w:proofErr w:type="spellStart"/>
@@ -647,6 +876,9 @@
       <w:r>
         <w:tab/>
       </w:r>
+      <w:r>
+        <w:tab/>
+      </w:r>
       <w:proofErr w:type="spellStart"/>
       <w:r>
         <w:t>envisionOne</w:t>
@@ -662,186 +894,84 @@
       <w:proofErr w:type="spellEnd"/>
     </w:p>
     <w:p>
+      <w:r>
+        <w:tab/>
+      </w:r>
+      <w:r>
+        <w:tab/>
+      </w:r>
+      <w:proofErr w:type="spellStart"/>
+      <w:r>
+        <w:t>Creality</w:t>
+      </w:r>
+      <w:proofErr w:type="spellEnd"/>
+      <w:r>
+        <w:t xml:space="preserve"> CR10</w:t>
+      </w:r>
+    </w:p>
+    <w:p>
+      <w:pPr>
+        <w:ind w:left="720" w:firstLine="720"/>
+      </w:pPr>
+      <w:r>
+        <w:t>Clean as you go process review</w:t>
+      </w:r>
+    </w:p>
+    <w:p>
+      <w:pPr>
+        <w:ind w:left="720" w:firstLine="720"/>
+      </w:pPr>
+      <w:r>
+        <w:t>Common defects and mitigation</w:t>
+      </w:r>
+    </w:p>
+    <w:p>
+      <w:pPr>
+        <w:ind w:left="720" w:firstLine="720"/>
+      </w:pPr>
+      <w:r>
+        <w:t>Proper documentation of defects and troubleshooting efforts</w:t>
+      </w:r>
+    </w:p>
+    <w:p>
       <w:pPr>
         <w:ind w:firstLine="720"/>
       </w:pPr>
       <w:r>
-        <w:t>Clean as you go process review</w:t>
-      </w:r>
-    </w:p>
-    <w:p/>
-    <w:p>
-      <w:r>
-        <w:t>Weekly</w:t>
-      </w:r>
-      <w:r>
-        <w:t xml:space="preserve"> maintenance / upkeep on printers / machines</w:t>
+        <w:t>Quiz</w:t>
+      </w:r>
+    </w:p>
+    <w:p>
+      <w:pPr>
+        <w:rPr>
+          <w:color w:val="FF0000"/>
+        </w:rPr>
+      </w:pPr>
+      <w:r>
+        <w:rPr>
+          <w:color w:val="FF0000"/>
+        </w:rPr>
+        <w:t xml:space="preserve">Day </w:t>
+      </w:r>
+      <w:r>
+        <w:rPr>
+          <w:color w:val="FF0000"/>
+        </w:rPr>
+        <w:t>5</w:t>
       </w:r>
     </w:p>
     <w:p>
       <w:pPr>
         <w:ind w:firstLine="720"/>
       </w:pPr>
-      <w:proofErr w:type="spellStart"/>
-      <w:r>
-        <w:t>Formlabs</w:t>
-      </w:r>
-      <w:proofErr w:type="spellEnd"/>
-      <w:r>
-        <w:t xml:space="preserve"> Form2</w:t>
-      </w:r>
-    </w:p>
-    <w:p>
-      <w:r>
-        <w:tab/>
-        <w:t>Kulzer Cara Print 4.0</w:t>
-      </w:r>
-    </w:p>
-    <w:p>
-      <w:r>
-        <w:tab/>
-        <w:t xml:space="preserve">Stratasys </w:t>
-      </w:r>
-      <w:proofErr w:type="spellStart"/>
-      <w:r>
-        <w:t>Objet</w:t>
-      </w:r>
-      <w:proofErr w:type="spellEnd"/>
-    </w:p>
-    <w:p>
-      <w:r>
-        <w:tab/>
-      </w:r>
-      <w:proofErr w:type="spellStart"/>
-      <w:r>
-        <w:t>envisionOne</w:t>
-      </w:r>
-      <w:proofErr w:type="spellEnd"/>
-      <w:r>
-        <w:t xml:space="preserve"> </w:t>
-      </w:r>
-      <w:proofErr w:type="spellStart"/>
-      <w:r>
-        <w:t>cdlm</w:t>
-      </w:r>
-      <w:proofErr w:type="spellEnd"/>
-    </w:p>
-    <w:p>
-      <w:r>
-        <w:t>Quiz</w:t>
-      </w:r>
-    </w:p>
-    <w:p>
-      <w:r>
-        <w:t xml:space="preserve">Day </w:t>
-      </w:r>
-      <w:r>
-        <w:t>4</w:t>
-      </w:r>
-    </w:p>
-    <w:p>
-      <w:r>
-        <w:t>Basic setup, nesting, and misc.</w:t>
+      <w:r>
+        <w:t>Live run and final test.</w:t>
       </w:r>
     </w:p>
     <w:p>
       <w:pPr>
         <w:ind w:firstLine="720"/>
       </w:pPr>
-      <w:proofErr w:type="spellStart"/>
-      <w:r>
-        <w:t>Formlabs</w:t>
-      </w:r>
-      <w:proofErr w:type="spellEnd"/>
-      <w:r>
-        <w:t xml:space="preserve"> Form2</w:t>
-      </w:r>
-    </w:p>
-    <w:p>
-      <w:r>
-        <w:tab/>
-        <w:t>Kulzer Cara Print 4.0</w:t>
-      </w:r>
-    </w:p>
-    <w:p>
-      <w:r>
-        <w:tab/>
-        <w:t xml:space="preserve">Stratasys </w:t>
-      </w:r>
-      <w:proofErr w:type="spellStart"/>
-      <w:r>
-        <w:t>Objet</w:t>
-      </w:r>
-      <w:proofErr w:type="spellEnd"/>
-    </w:p>
-    <w:p>
-      <w:r>
-        <w:tab/>
-      </w:r>
-      <w:proofErr w:type="spellStart"/>
-      <w:r>
-        <w:t>envisionOne</w:t>
-      </w:r>
-      <w:proofErr w:type="spellEnd"/>
-      <w:r>
-        <w:t xml:space="preserve"> </w:t>
-      </w:r>
-      <w:proofErr w:type="spellStart"/>
-      <w:r>
-        <w:t>cdlm</w:t>
-      </w:r>
-      <w:proofErr w:type="spellEnd"/>
-    </w:p>
-    <w:p>
-      <w:r>
-        <w:tab/>
-      </w:r>
-      <w:proofErr w:type="spellStart"/>
-      <w:r>
-        <w:t>Creality</w:t>
-      </w:r>
-      <w:proofErr w:type="spellEnd"/>
-      <w:r>
-        <w:t xml:space="preserve"> CR10</w:t>
-      </w:r>
-    </w:p>
-    <w:p>
-      <w:pPr>
-        <w:ind w:firstLine="720"/>
-      </w:pPr>
-      <w:r>
-        <w:t>Clean as you go process review</w:t>
-      </w:r>
-    </w:p>
-    <w:p>
-      <w:r>
-        <w:t>Common defects and mitigation</w:t>
-      </w:r>
-    </w:p>
-    <w:p>
-      <w:r>
-        <w:t>Proper documentation of defects and troubleshooting efforts</w:t>
-      </w:r>
-    </w:p>
-    <w:p>
-      <w:r>
-        <w:t>Quiz</w:t>
-      </w:r>
-    </w:p>
-    <w:p>
-      <w:r>
-        <w:t xml:space="preserve">Day </w:t>
-      </w:r>
-      <w:r>
-        <w:t>5</w:t>
-      </w:r>
-    </w:p>
-    <w:p>
-      <w:r>
-        <w:t>Live run and final test.</w:t>
-      </w:r>
-    </w:p>
-    <w:p>
       <w:proofErr w:type="spellStart"/>
       <w:r>
         <w:t>Envisiontec</w:t>

</xml_diff>